<commit_message>
Instruction of Bacterial sample preparation
</commit_message>
<xml_diff>
--- a/Bacterial sample preparation.docx
+++ b/Bacterial sample preparation.docx
@@ -264,7 +264,21 @@
         <w:t xml:space="preserve"> (Miller)</w:t>
       </w:r>
       <w:r>
-        <w:t xml:space="preserve"> (10g/L Tryptone, 10g/L NaCl, 5g/L Yeast Extract)</w:t>
+        <w:t xml:space="preserve"> </w:t>
+      </w:r>
+    </w:p>
+    <w:p>
+      <w:r>
+        <w:t>(10g/L Tryptone, 10g/L NaCl, 5g/L Yeast Extract</w:t>
+      </w:r>
+      <w:r>
+        <w:t xml:space="preserve">, </w:t>
+      </w:r>
+      <w:r>
+        <w:t>Adjust pH to 7.0 with NaOH</w:t>
+      </w:r>
+      <w:r>
+        <w:t>)</w:t>
       </w:r>
     </w:p>
     <w:p/>
@@ -323,26 +337,55 @@
           <w:rStyle w:val="Hyperlink"/>
         </w:rPr>
       </w:pPr>
-      <w:r>
+      <w:hyperlink r:id="rId6" w:history="1">
+        <w:r>
+          <w:rPr>
+            <w:rStyle w:val="Hyperlink"/>
+          </w:rPr>
+          <w:t>http://www.labcol</w:t>
+        </w:r>
+        <w:bookmarkStart w:id="0" w:name="_GoBack"/>
+        <w:bookmarkEnd w:id="0"/>
+        <w:r>
+          <w:rPr>
+            <w:rStyle w:val="Hyperlink"/>
+          </w:rPr>
+          <w:t>t</w:t>
+        </w:r>
+        <w:r>
+          <w:rPr>
+            <w:rStyle w:val="Hyperlink"/>
+          </w:rPr>
+          <w:t>d.com/</w:t>
+        </w:r>
+      </w:hyperlink>
+    </w:p>
+    <w:p>
+      <w:pPr>
         <w:rPr>
           <w:rStyle w:val="Hyperlink"/>
-        </w:rPr>
-        <w:t>http://www.labcoltd.com/</w:t>
-      </w:r>
-    </w:p>
-    <w:p>
-      <w:pPr>
+          <w:color w:val="auto"/>
+          <w:u w:val="none"/>
+        </w:rPr>
+      </w:pPr>
+      <w:proofErr w:type="spellStart"/>
+      <w:r>
         <w:rPr>
           <w:rStyle w:val="Hyperlink"/>
-        </w:rPr>
-      </w:pPr>
-    </w:p>
-    <w:p>
-      <w:pPr>
+          <w:color w:val="auto"/>
+          <w:u w:val="none"/>
+        </w:rPr>
+        <w:t>Qiagen</w:t>
+      </w:r>
+      <w:proofErr w:type="spellEnd"/>
+      <w:r>
         <w:rPr>
           <w:rStyle w:val="Hyperlink"/>
-        </w:rPr>
-      </w:pPr>
+          <w:color w:val="auto"/>
+          <w:u w:val="none"/>
+        </w:rPr>
+        <w:t xml:space="preserve"> local provider (Provide kits)</w:t>
+      </w:r>
     </w:p>
     <w:p>
       <w:pPr>
@@ -350,6 +393,14 @@
           <w:rStyle w:val="Hyperlink"/>
         </w:rPr>
       </w:pPr>
+      <w:hyperlink r:id="rId7" w:history="1">
+        <w:r>
+          <w:rPr>
+            <w:rStyle w:val="Hyperlink"/>
+          </w:rPr>
+          <w:t>http://www.almazrouimedical.ae/contact-us</w:t>
+        </w:r>
+      </w:hyperlink>
     </w:p>
     <w:p>
       <w:pPr>
@@ -357,6 +408,12 @@
           <w:rStyle w:val="Hyperlink"/>
         </w:rPr>
       </w:pPr>
+      <w:r>
+        <w:rPr>
+          <w:rStyle w:val="Hyperlink"/>
+        </w:rPr>
+        <w:t>http://www.qiagen.com/ae/about-us/contact/global-contacts/distributors-and-importers/</w:t>
+      </w:r>
     </w:p>
     <w:p>
       <w:pPr>
@@ -391,8 +448,6 @@
         <w:lastRenderedPageBreak/>
         <w:t>Possible equipment providers in Masdar</w:t>
       </w:r>
-      <w:bookmarkStart w:id="0" w:name="_GoBack"/>
-      <w:bookmarkEnd w:id="0"/>
     </w:p>
     <w:p>
       <w:pPr>
@@ -565,7 +620,7 @@
       </w:r>
     </w:p>
     <w:p>
-      <w:hyperlink r:id="rId6" w:history="1">
+      <w:hyperlink r:id="rId8" w:history="1">
         <w:r>
           <w:rPr>
             <w:rStyle w:val="Hyperlink"/>
@@ -1199,6 +1254,18 @@
       <w:bCs/>
     </w:rPr>
   </w:style>
+  <w:style w:type="character" w:styleId="FollowedHyperlink">
+    <w:name w:val="FollowedHyperlink"/>
+    <w:basedOn w:val="DefaultParagraphFont"/>
+    <w:uiPriority w:val="99"/>
+    <w:semiHidden/>
+    <w:unhideWhenUsed/>
+    <w:rsid w:val="0014614E"/>
+    <w:rPr>
+      <w:color w:val="954F72" w:themeColor="followedHyperlink"/>
+      <w:u w:val="single"/>
+    </w:rPr>
+  </w:style>
 </w:styles>
 </file>
 

</xml_diff>